<commit_message>
Final Changes for new Setup & modifications to Installation, user Guides.
</commit_message>
<xml_diff>
--- a/src/Installation Guide.docx
+++ b/src/Installation Guide.docx
@@ -5,17 +5,158 @@
     <w:p>
       <w:pPr>
         <w:jc w:val="center"/>
-      </w:pPr>
-      <w:r>
-        <w:t>VTP</w:t>
-      </w:r>
+        <w:rPr>
+          <w:b/>
+          <w:sz w:val="44"/>
+          <w:szCs w:val="44"/>
+        </w:rPr>
+      </w:pPr>
     </w:p>
     <w:p>
       <w:pPr>
         <w:jc w:val="center"/>
-      </w:pPr>
-      <w:r>
+        <w:rPr>
+          <w:b/>
+          <w:sz w:val="44"/>
+          <w:szCs w:val="44"/>
+        </w:rPr>
+      </w:pPr>
+    </w:p>
+    <w:p>
+      <w:pPr>
+        <w:jc w:val="center"/>
+        <w:rPr>
+          <w:b/>
+          <w:sz w:val="44"/>
+          <w:szCs w:val="44"/>
+        </w:rPr>
+      </w:pPr>
+    </w:p>
+    <w:p>
+      <w:pPr>
+        <w:jc w:val="center"/>
+        <w:rPr>
+          <w:b/>
+          <w:sz w:val="44"/>
+          <w:szCs w:val="44"/>
+        </w:rPr>
+      </w:pPr>
+    </w:p>
+    <w:p>
+      <w:pPr>
+        <w:jc w:val="center"/>
+        <w:rPr>
+          <w:b/>
+          <w:sz w:val="44"/>
+          <w:szCs w:val="44"/>
+        </w:rPr>
+      </w:pPr>
+    </w:p>
+    <w:p>
+      <w:pPr>
+        <w:jc w:val="center"/>
+        <w:rPr>
+          <w:b/>
+          <w:sz w:val="44"/>
+          <w:szCs w:val="44"/>
+        </w:rPr>
+      </w:pPr>
+    </w:p>
+    <w:p>
+      <w:pPr>
+        <w:jc w:val="center"/>
+        <w:rPr>
+          <w:b/>
+          <w:sz w:val="44"/>
+          <w:szCs w:val="44"/>
+        </w:rPr>
+      </w:pPr>
+    </w:p>
+    <w:p>
+      <w:pPr>
+        <w:jc w:val="center"/>
+        <w:rPr>
+          <w:b/>
+          <w:sz w:val="44"/>
+          <w:szCs w:val="44"/>
+        </w:rPr>
+      </w:pPr>
+      <w:r>
+        <w:rPr>
+          <w:b/>
+          <w:sz w:val="44"/>
+          <w:szCs w:val="44"/>
+        </w:rPr>
+        <w:softHyphen/>
+      </w:r>
+      <w:r>
+        <w:rPr>
+          <w:b/>
+          <w:sz w:val="44"/>
+          <w:szCs w:val="44"/>
+        </w:rPr>
+        <w:softHyphen/>
+      </w:r>
+      <w:r>
+        <w:rPr>
+          <w:b/>
+          <w:sz w:val="44"/>
+          <w:szCs w:val="44"/>
+        </w:rPr>
+        <w:softHyphen/>
+      </w:r>
+      <w:r>
+        <w:rPr>
+          <w:b/>
+          <w:sz w:val="44"/>
+          <w:szCs w:val="44"/>
+        </w:rPr>
+        <w:softHyphen/>
+      </w:r>
+      <w:r>
+        <w:rPr>
+          <w:b/>
+          <w:sz w:val="44"/>
+          <w:szCs w:val="44"/>
+        </w:rPr>
+        <w:t>V</w:t>
+      </w:r>
+      <w:r>
+        <w:rPr>
+          <w:b/>
+          <w:sz w:val="44"/>
+          <w:szCs w:val="44"/>
+        </w:rPr>
+        <w:t>ideo Tag Portal</w:t>
+      </w:r>
+    </w:p>
+    <w:p>
+      <w:pPr>
+        <w:jc w:val="center"/>
+        <w:rPr>
+          <w:b/>
+          <w:color w:val="A6A6A6" w:themeColor="background1" w:themeShade="A6"/>
+          <w:sz w:val="44"/>
+          <w:szCs w:val="44"/>
+        </w:rPr>
+      </w:pPr>
+      <w:r>
+        <w:rPr>
+          <w:b/>
+          <w:color w:val="A6A6A6" w:themeColor="background1" w:themeShade="A6"/>
+          <w:sz w:val="44"/>
+          <w:szCs w:val="44"/>
+        </w:rPr>
         <w:t>Installation</w:t>
+      </w:r>
+      <w:r>
+        <w:rPr>
+          <w:b/>
+          <w:color w:val="A6A6A6" w:themeColor="background1" w:themeShade="A6"/>
+          <w:sz w:val="44"/>
+          <w:szCs w:val="44"/>
+        </w:rPr>
+        <w:t xml:space="preserve"> &amp; Setup Guide</w:t>
       </w:r>
     </w:p>
     <w:p>
@@ -41,22 +182,26 @@
     <w:p/>
     <w:p/>
     <w:p/>
-    <w:p/>
-    <w:p/>
-    <w:p/>
-    <w:p/>
-    <w:p/>
-    <w:p/>
-    <w:p/>
-    <w:p/>
-    <w:p/>
-    <w:p/>
-    <w:p/>
-    <w:p/>
-    <w:p>
-      <w:r>
+    <w:p>
+      <w:r>
+        <w:rPr>
+          <w:b/>
+          <w:sz w:val="28"/>
+          <w:u w:val="single"/>
+        </w:rPr>
         <w:lastRenderedPageBreak/>
-        <w:t>Requirements:</w:t>
+        <w:t>R</w:t>
+      </w:r>
+      <w:r>
+        <w:rPr>
+          <w:b/>
+          <w:sz w:val="28"/>
+          <w:u w:val="single"/>
+        </w:rPr>
+        <w:t>equirements</w:t>
+      </w:r>
+      <w:r>
+        <w:t>:</w:t>
       </w:r>
     </w:p>
     <w:p>
@@ -71,7 +216,10 @@
         <w:t xml:space="preserve">Localhost or </w:t>
       </w:r>
       <w:r>
-        <w:t>Web server with &lt;PHP5 installed.</w:t>
+        <w:t>Web server with &gt;</w:t>
+      </w:r>
+      <w:r>
+        <w:t>PHP5 installed.</w:t>
       </w:r>
     </w:p>
     <w:p>
@@ -123,7 +271,13 @@
           <w:rPr>
             <w:rStyle w:val="Hyperlink"/>
           </w:rPr>
-          <w:t>Google Api Console</w:t>
+          <w:t>Google API</w:t>
+        </w:r>
+        <w:r>
+          <w:rPr>
+            <w:rStyle w:val="Hyperlink"/>
+          </w:rPr>
+          <w:t xml:space="preserve"> Console</w:t>
         </w:r>
       </w:hyperlink>
       <w:r>
@@ -169,7 +323,13 @@
         <w:t>.</w:t>
       </w:r>
       <w:r>
-        <w:t xml:space="preserve"> Any Facebook can create a new web app in the </w:t>
+        <w:t xml:space="preserve"> Any Facebook </w:t>
+      </w:r>
+      <w:r>
+        <w:t xml:space="preserve">user </w:t>
+      </w:r>
+      <w:r>
+        <w:t xml:space="preserve">can create a new web app in the </w:t>
       </w:r>
       <w:hyperlink r:id="rId7" w:history="1">
         <w:r>
@@ -186,6 +346,8 @@
     <w:p>
       <w:r>
         <w:rPr>
+          <w:b/>
+          <w:sz w:val="28"/>
           <w:u w:val="single"/>
         </w:rPr>
         <w:t>Installation</w:t>
@@ -205,8 +367,13 @@
       <w:r>
         <w:t xml:space="preserve">Unzip and Upload csc470 folder into the server (or) </w:t>
       </w:r>
-      <w:r>
-        <w:t>localhost on a computer</w:t>
+      <w:proofErr w:type="spellStart"/>
+      <w:r>
+        <w:t>localhost</w:t>
+      </w:r>
+      <w:proofErr w:type="spellEnd"/>
+      <w:r>
+        <w:t xml:space="preserve"> on a computer</w:t>
       </w:r>
       <w:r>
         <w:t>.</w:t>
@@ -221,16 +388,21 @@
         </w:numPr>
       </w:pPr>
       <w:r>
-        <w:t>Create a Database on the server and name it as `</w:t>
-      </w:r>
+        <w:t xml:space="preserve">Create a Database on the server and name </w:t>
+      </w:r>
+      <w:r>
+        <w:t>it as `</w:t>
+      </w:r>
+      <w:proofErr w:type="spellStart"/>
       <w:r>
         <w:t>vtp</w:t>
       </w:r>
+      <w:proofErr w:type="spellEnd"/>
       <w:r>
         <w:t>` or preferred choice</w:t>
       </w:r>
       <w:r>
-        <w:t xml:space="preserve"> .</w:t>
+        <w:t>.</w:t>
       </w:r>
     </w:p>
     <w:p>
@@ -242,10 +414,25 @@
         </w:numPr>
       </w:pPr>
       <w:r>
-        <w:t xml:space="preserve">Create a new database and import the “code/database_structure.sql” file into the newly created database. </w:t>
-      </w:r>
-      <w:r>
-        <w:t>phpMyAdmin is recommended to perform this task.</w:t>
+        <w:t>Create a new database and import the “code/</w:t>
+      </w:r>
+      <w:proofErr w:type="spellStart"/>
+      <w:r>
+        <w:t>database_structure.sql</w:t>
+      </w:r>
+      <w:proofErr w:type="spellEnd"/>
+      <w:r>
+        <w:t xml:space="preserve">” file into the newly created database. </w:t>
+      </w:r>
+      <w:proofErr w:type="spellStart"/>
+      <w:proofErr w:type="gramStart"/>
+      <w:r>
+        <w:t>phpMyAdmin</w:t>
+      </w:r>
+      <w:proofErr w:type="spellEnd"/>
+      <w:proofErr w:type="gramEnd"/>
+      <w:r>
+        <w:t xml:space="preserve"> is recommended to perform this task.</w:t>
       </w:r>
     </w:p>
     <w:p>
@@ -260,10 +447,18 @@
         <w:t>Open “</w:t>
       </w:r>
       <w:r>
-        <w:t>code/config.ph</w:t>
-      </w:r>
-      <w:r>
-        <w:t xml:space="preserve">p“ file and </w:t>
+        <w:t>code/</w:t>
+      </w:r>
+      <w:proofErr w:type="spellStart"/>
+      <w:r>
+        <w:t>config.ph</w:t>
+      </w:r>
+      <w:r>
+        <w:t>p</w:t>
+      </w:r>
+      <w:proofErr w:type="spellEnd"/>
+      <w:r>
+        <w:t xml:space="preserve">“ file and </w:t>
       </w:r>
       <w:r>
         <w:t>modify the following data</w:t>
@@ -284,7 +479,15 @@
         <w:t>America/Denver</w:t>
       </w:r>
       <w:r>
-        <w:t xml:space="preserve">” Mountain time. More </w:t>
+        <w:t xml:space="preserve">” Mountain </w:t>
+      </w:r>
+      <w:proofErr w:type="gramStart"/>
+      <w:r>
+        <w:t>time</w:t>
+      </w:r>
+      <w:proofErr w:type="gramEnd"/>
+      <w:r>
+        <w:t xml:space="preserve">. More </w:t>
       </w:r>
       <w:r>
         <w:t xml:space="preserve">time zones can be found on </w:t>
@@ -321,6 +524,8 @@
           <w:numId w:val="2"/>
         </w:numPr>
       </w:pPr>
+      <w:bookmarkStart w:id="0" w:name="_GoBack"/>
+      <w:bookmarkEnd w:id="0"/>
       <w:r>
         <w:t>Change Database details:</w:t>
       </w:r>
@@ -340,7 +545,23 @@
         <w:t>DB_HOST</w:t>
       </w:r>
       <w:r>
-        <w:t>” is usually “localhost” for both server and localhost on a computer.</w:t>
+        <w:t>” is usually “</w:t>
+      </w:r>
+      <w:proofErr w:type="spellStart"/>
+      <w:r>
+        <w:t>localhost</w:t>
+      </w:r>
+      <w:proofErr w:type="spellEnd"/>
+      <w:r>
+        <w:t xml:space="preserve">” for both server and </w:t>
+      </w:r>
+      <w:proofErr w:type="spellStart"/>
+      <w:r>
+        <w:t>localhost</w:t>
+      </w:r>
+      <w:proofErr w:type="spellEnd"/>
+      <w:r>
+        <w:t xml:space="preserve"> on a computer.</w:t>
       </w:r>
     </w:p>
     <w:p>
@@ -358,7 +579,15 @@
         <w:t>DB_DB</w:t>
       </w:r>
       <w:r>
-        <w:t>” set this as ‘vtp’ or the name of the newly created DB.</w:t>
+        <w:t>” set this as ‘</w:t>
+      </w:r>
+      <w:proofErr w:type="spellStart"/>
+      <w:r>
+        <w:t>vtp</w:t>
+      </w:r>
+      <w:proofErr w:type="spellEnd"/>
+      <w:r>
+        <w:t>’ or the name of the newly created DB.</w:t>
       </w:r>
     </w:p>
     <w:p>
@@ -422,7 +651,13 @@
           <w:rPr>
             <w:rStyle w:val="Hyperlink"/>
           </w:rPr>
-          <w:t>Google Api Console</w:t>
+          <w:t>Google API</w:t>
+        </w:r>
+        <w:r>
+          <w:rPr>
+            <w:rStyle w:val="Hyperlink"/>
+          </w:rPr>
+          <w:t xml:space="preserve"> Console</w:t>
         </w:r>
       </w:hyperlink>
       <w:r>
@@ -444,7 +679,15 @@
         </w:numPr>
       </w:pPr>
       <w:r>
-        <w:t>Locate and add the “/code/libraries/googleAuthetication.php” full file path to the “</w:t>
+        <w:t>Locate and add the “/code/libraries/</w:t>
+      </w:r>
+      <w:proofErr w:type="spellStart"/>
+      <w:r>
+        <w:t>googleAuthetication.php</w:t>
+      </w:r>
+      <w:proofErr w:type="spellEnd"/>
+      <w:r>
+        <w:t>” full file path to the “</w:t>
       </w:r>
       <w:r>
         <w:rPr>
@@ -454,17 +697,7 @@
           <w:szCs w:val="20"/>
           <w:shd w:val="clear" w:color="auto" w:fill="FFFFFF"/>
         </w:rPr>
-        <w:t>Redirect URIs</w:t>
-      </w:r>
-      <w:r>
-        <w:rPr>
-          <w:rFonts w:ascii="Arial" w:hAnsi="Arial" w:cs="Arial"/>
-          <w:color w:val="000000"/>
-          <w:sz w:val="20"/>
-          <w:szCs w:val="20"/>
-          <w:shd w:val="clear" w:color="auto" w:fill="FFFFFF"/>
-        </w:rPr>
-        <w:t xml:space="preserve">” option for the </w:t>
+        <w:t xml:space="preserve">Redirect URIs” option for the </w:t>
       </w:r>
       <w:r>
         <w:t>Client Id.</w:t>
@@ -508,8 +741,9 @@
           <w:szCs w:val="20"/>
           <w:shd w:val="clear" w:color="auto" w:fill="FFFFFF"/>
         </w:rPr>
-        <w:t xml:space="preserve"> or ‘localhost’ ) to the “</w:t>
-      </w:r>
+        <w:t xml:space="preserve"> or </w:t>
+      </w:r>
+      <w:proofErr w:type="gramStart"/>
       <w:r>
         <w:rPr>
           <w:rFonts w:ascii="Arial" w:hAnsi="Arial" w:cs="Arial"/>
@@ -518,8 +752,9 @@
           <w:szCs w:val="20"/>
           <w:shd w:val="clear" w:color="auto" w:fill="FFFFFF"/>
         </w:rPr>
-        <w:t>JavaScript origins</w:t>
-      </w:r>
+        <w:t>‘</w:t>
+      </w:r>
+      <w:proofErr w:type="spellStart"/>
       <w:r>
         <w:rPr>
           <w:rFonts w:ascii="Arial" w:hAnsi="Arial" w:cs="Arial"/>
@@ -528,17 +763,9 @@
           <w:szCs w:val="20"/>
           <w:shd w:val="clear" w:color="auto" w:fill="FFFFFF"/>
         </w:rPr>
-        <w:t>” option for the client Id.</w:t>
-      </w:r>
-    </w:p>
-    <w:p>
-      <w:pPr>
-        <w:pStyle w:val="ListParagraph"/>
-        <w:numPr>
-          <w:ilvl w:val="2"/>
-          <w:numId w:val="2"/>
-        </w:numPr>
-      </w:pPr>
+        <w:t>localhost</w:t>
+      </w:r>
+      <w:proofErr w:type="spellEnd"/>
       <w:r>
         <w:rPr>
           <w:rFonts w:ascii="Arial" w:hAnsi="Arial" w:cs="Arial"/>
@@ -547,6 +774,36 @@
           <w:szCs w:val="20"/>
           <w:shd w:val="clear" w:color="auto" w:fill="FFFFFF"/>
         </w:rPr>
+        <w:t>’ )</w:t>
+      </w:r>
+      <w:proofErr w:type="gramEnd"/>
+      <w:r>
+        <w:rPr>
+          <w:rFonts w:ascii="Arial" w:hAnsi="Arial" w:cs="Arial"/>
+          <w:color w:val="000000"/>
+          <w:sz w:val="20"/>
+          <w:szCs w:val="20"/>
+          <w:shd w:val="clear" w:color="auto" w:fill="FFFFFF"/>
+        </w:rPr>
+        <w:t xml:space="preserve"> to the “JavaScript origins” option for the client Id.</w:t>
+      </w:r>
+    </w:p>
+    <w:p>
+      <w:pPr>
+        <w:pStyle w:val="ListParagraph"/>
+        <w:numPr>
+          <w:ilvl w:val="2"/>
+          <w:numId w:val="2"/>
+        </w:numPr>
+      </w:pPr>
+      <w:r>
+        <w:rPr>
+          <w:rFonts w:ascii="Arial" w:hAnsi="Arial" w:cs="Arial"/>
+          <w:color w:val="000000"/>
+          <w:sz w:val="20"/>
+          <w:szCs w:val="20"/>
+          <w:shd w:val="clear" w:color="auto" w:fill="FFFFFF"/>
+        </w:rPr>
         <w:t>After the Client Id is created change the following variables in configuration file</w:t>
       </w:r>
     </w:p>
@@ -559,100 +816,85 @@
         </w:numPr>
       </w:pPr>
       <w:r>
+        <w:t>“GOOGLE_CLIENT_ID”</w:t>
+      </w:r>
+    </w:p>
+    <w:p>
+      <w:pPr>
+        <w:pStyle w:val="ListParagraph"/>
+        <w:numPr>
+          <w:ilvl w:val="3"/>
+          <w:numId w:val="2"/>
+        </w:numPr>
+      </w:pPr>
+      <w:r>
+        <w:t>“GOOGLE_CLIENT_SECRET”</w:t>
+      </w:r>
+    </w:p>
+    <w:p>
+      <w:pPr>
+        <w:pStyle w:val="ListParagraph"/>
+        <w:numPr>
+          <w:ilvl w:val="3"/>
+          <w:numId w:val="2"/>
+        </w:numPr>
+      </w:pPr>
+      <w:r>
+        <w:t>“GOOGLE_API_KEY”</w:t>
+      </w:r>
+    </w:p>
+    <w:p>
+      <w:pPr>
+        <w:pStyle w:val="ListParagraph"/>
+        <w:numPr>
+          <w:ilvl w:val="3"/>
+          <w:numId w:val="2"/>
+        </w:numPr>
+      </w:pPr>
+      <w:r>
+        <w:t>“YOUTUBE_DEVELOPER_KEY”</w:t>
+      </w:r>
+    </w:p>
+    <w:p>
+      <w:pPr>
+        <w:pStyle w:val="ListParagraph"/>
+        <w:numPr>
+          <w:ilvl w:val="1"/>
+          <w:numId w:val="2"/>
+        </w:numPr>
+      </w:pPr>
+      <w:r>
+        <w:t>Ch</w:t>
+      </w:r>
+      <w:r>
+        <w:t xml:space="preserve">ange the following variables of Facebook API, you can find these in </w:t>
+      </w:r>
+      <w:hyperlink r:id="rId11" w:history="1">
+        <w:r>
+          <w:rPr>
+            <w:rStyle w:val="Hyperlink"/>
+          </w:rPr>
+          <w:t>Facebook developers page</w:t>
+        </w:r>
+      </w:hyperlink>
+    </w:p>
+    <w:p>
+      <w:pPr>
+        <w:pStyle w:val="ListParagraph"/>
+        <w:numPr>
+          <w:ilvl w:val="2"/>
+          <w:numId w:val="2"/>
+        </w:numPr>
+      </w:pPr>
+      <w:r>
         <w:t>“</w:t>
       </w:r>
       <w:r>
-        <w:t>GOOGLE_CLIENT_ID</w:t>
+        <w:t>FACEBOOK_API_ID</w:t>
       </w:r>
       <w:r>
         <w:t>”</w:t>
       </w:r>
-    </w:p>
-    <w:p>
-      <w:pPr>
-        <w:pStyle w:val="ListParagraph"/>
-        <w:numPr>
-          <w:ilvl w:val="3"/>
-          <w:numId w:val="2"/>
-        </w:numPr>
-      </w:pPr>
-      <w:r>
-        <w:t>“</w:t>
-      </w:r>
-      <w:r>
-        <w:t>GOOGLE_CLIENT_SECRET</w:t>
-      </w:r>
-      <w:r>
-        <w:t>”</w:t>
-      </w:r>
-    </w:p>
-    <w:p>
-      <w:pPr>
-        <w:pStyle w:val="ListParagraph"/>
-        <w:numPr>
-          <w:ilvl w:val="3"/>
-          <w:numId w:val="2"/>
-        </w:numPr>
-      </w:pPr>
-      <w:r>
-        <w:t>“</w:t>
-      </w:r>
-      <w:r>
-        <w:t>GOOGLE_API_KEY</w:t>
-      </w:r>
-      <w:r>
-        <w:t>”</w:t>
-      </w:r>
-    </w:p>
-    <w:p>
-      <w:pPr>
-        <w:pStyle w:val="ListParagraph"/>
-        <w:numPr>
-          <w:ilvl w:val="3"/>
-          <w:numId w:val="2"/>
-        </w:numPr>
-      </w:pPr>
-      <w:r>
-        <w:t>“</w:t>
-      </w:r>
-      <w:r>
-        <w:t>YOUTUBE_DEVELOPER_KEY</w:t>
-      </w:r>
-      <w:r>
-        <w:t>”</w:t>
-      </w:r>
-    </w:p>
-    <w:p>
-      <w:pPr>
-        <w:pStyle w:val="ListParagraph"/>
-        <w:numPr>
-          <w:ilvl w:val="1"/>
-          <w:numId w:val="2"/>
-        </w:numPr>
-      </w:pPr>
-      <w:r>
-        <w:t xml:space="preserve">Change the following variables for Facebook API information </w:t>
-      </w:r>
-    </w:p>
-    <w:p>
-      <w:pPr>
-        <w:pStyle w:val="ListParagraph"/>
-        <w:numPr>
-          <w:ilvl w:val="2"/>
-          <w:numId w:val="2"/>
-        </w:numPr>
-      </w:pPr>
-      <w:r>
-        <w:t>“</w:t>
-      </w:r>
-      <w:r>
-        <w:t>FACEBOOK_API_ID</w:t>
-      </w:r>
-      <w:r>
-        <w:t>”</w:t>
-      </w:r>
-      <w:bookmarkStart w:id="0" w:name="_GoBack"/>
-      <w:bookmarkEnd w:id="0"/>
     </w:p>
     <w:p>
       <w:pPr>

</xml_diff>

<commit_message>
Fixed errors in Installation Guide.docx
</commit_message>
<xml_diff>
--- a/src/Installation Guide.docx
+++ b/src/Installation Guide.docx
@@ -365,7 +365,21 @@
         </w:numPr>
       </w:pPr>
       <w:r>
-        <w:t xml:space="preserve">Unzip and Upload csc470 folder into the server (or) </w:t>
+        <w:t xml:space="preserve">Unzip and </w:t>
+      </w:r>
+      <w:r>
+        <w:t>u</w:t>
+      </w:r>
+      <w:bookmarkStart w:id="0" w:name="_GoBack"/>
+      <w:bookmarkEnd w:id="0"/>
+      <w:r>
+        <w:t xml:space="preserve">pload </w:t>
+      </w:r>
+      <w:r>
+        <w:t>‘code’</w:t>
+      </w:r>
+      <w:r>
+        <w:t xml:space="preserve"> folder into the server (or) </w:t>
       </w:r>
       <w:proofErr w:type="spellStart"/>
       <w:r>
@@ -524,8 +538,6 @@
           <w:numId w:val="2"/>
         </w:numPr>
       </w:pPr>
-      <w:bookmarkStart w:id="0" w:name="_GoBack"/>
-      <w:bookmarkEnd w:id="0"/>
       <w:r>
         <w:t>Change Database details:</w:t>
       </w:r>

</xml_diff>